<commit_message>
Yeah, still need animations and shit
</commit_message>
<xml_diff>
--- a/EnonceTPFinal.docx
+++ b/EnonceTPFinal.docx
@@ -386,6 +386,13 @@
                 <w:szCs w:val="24"/>
               </w:rPr>
             </w:pPr>
+            <w:r>
+              <w:rPr>
+                <w:sz w:val="24"/>
+                <w:szCs w:val="24"/>
+              </w:rPr>
+              <w:t>Done</w:t>
+            </w:r>
           </w:p>
         </w:tc>
       </w:tr>
@@ -509,6 +516,13 @@
                 <w:szCs w:val="24"/>
               </w:rPr>
             </w:pPr>
+            <w:r>
+              <w:rPr>
+                <w:sz w:val="24"/>
+                <w:szCs w:val="24"/>
+              </w:rPr>
+              <w:t>Done</w:t>
+            </w:r>
           </w:p>
         </w:tc>
       </w:tr>
@@ -641,6 +655,13 @@
                 <w:szCs w:val="24"/>
               </w:rPr>
             </w:pPr>
+            <w:r>
+              <w:rPr>
+                <w:sz w:val="24"/>
+                <w:szCs w:val="24"/>
+              </w:rPr>
+              <w:t>Done</w:t>
+            </w:r>
           </w:p>
         </w:tc>
       </w:tr>
@@ -772,12 +793,11 @@
             </w:tcBorders>
           </w:tcPr>
           <w:p>
-            <w:pPr>
-              <w:rPr>
-                <w:sz w:val="24"/>
-                <w:szCs w:val="24"/>
-              </w:rPr>
-            </w:pPr>
+            <w:r>
+              <w:t>DONE</w:t>
+            </w:r>
+            <w:bookmarkStart w:id="0" w:name="_GoBack"/>
+            <w:bookmarkEnd w:id="0"/>
           </w:p>
         </w:tc>
       </w:tr>
@@ -884,6 +904,9 @@
             <w:r>
               <w:t>2 SFX</w:t>
             </w:r>
+            <w:r>
+              <w:t xml:space="preserve"> Done</w:t>
+            </w:r>
           </w:p>
           <w:p>
             <w:pPr>
@@ -1020,6 +1043,9 @@
             <w:r>
               <w:t>Apparait avant que le jeu ne s’instancie</w:t>
             </w:r>
+            <w:r>
+              <w:t xml:space="preserve"> Done</w:t>
+            </w:r>
           </w:p>
           <w:p>
             <w:pPr>
@@ -1033,6 +1059,9 @@
             <w:r>
               <w:t>Fonctionnalité</w:t>
             </w:r>
+            <w:r>
+              <w:t xml:space="preserve"> Done</w:t>
+            </w:r>
           </w:p>
         </w:tc>
         <w:tc>
@@ -1066,6 +1095,11 @@
               <w:right w:val="single" w:sz="2" w:space="0" w:color="auto"/>
             </w:tcBorders>
           </w:tcPr>
+          <w:p>
+            <w:r>
+              <w:t>DONE</w:t>
+            </w:r>
+          </w:p>
           <w:p>
             <w:pPr>
               <w:rPr>
@@ -1348,6 +1382,11 @@
             </w:tcBorders>
           </w:tcPr>
           <w:p>
+            <w:r>
+              <w:t>DONE</w:t>
+            </w:r>
+          </w:p>
+          <w:p>
             <w:pPr>
               <w:rPr>
                 <w:sz w:val="24"/>
@@ -1461,8 +1500,6 @@
             <w:r>
               <w:t>2 animations minimum</w:t>
             </w:r>
-            <w:bookmarkStart w:id="0" w:name="_GoBack"/>
-            <w:bookmarkEnd w:id="0"/>
           </w:p>
           <w:p>
             <w:pPr>

</xml_diff>

<commit_message>
This is kind of a superfluous commit but I'd rather get everything done
</commit_message>
<xml_diff>
--- a/EnonceTPFinal.docx
+++ b/EnonceTPFinal.docx
@@ -45,7 +45,7 @@
     <w:p/>
     <w:tbl>
       <w:tblPr>
-        <w:tblStyle w:val="Grilledutableau"/>
+        <w:tblStyle w:val="TableGrid"/>
         <w:tblW w:w="13467" w:type="dxa"/>
         <w:tblLook w:val="04A0" w:firstRow="1" w:lastRow="0" w:firstColumn="1" w:lastColumn="0" w:noHBand="0" w:noVBand="1"/>
       </w:tblPr>
@@ -300,7 +300,7 @@
           </w:p>
           <w:p>
             <w:pPr>
-              <w:pStyle w:val="Paragraphedeliste"/>
+              <w:pStyle w:val="ListParagraph"/>
               <w:numPr>
                 <w:ilvl w:val="0"/>
                 <w:numId w:val="2"/>
@@ -321,7 +321,7 @@
           </w:p>
           <w:p>
             <w:pPr>
-              <w:pStyle w:val="Paragraphedeliste"/>
+              <w:pStyle w:val="ListParagraph"/>
               <w:numPr>
                 <w:ilvl w:val="0"/>
                 <w:numId w:val="2"/>
@@ -796,8 +796,6 @@
             <w:r>
               <w:t>DONE</w:t>
             </w:r>
-            <w:bookmarkStart w:id="0" w:name="_GoBack"/>
-            <w:bookmarkEnd w:id="0"/>
           </w:p>
         </w:tc>
       </w:tr>
@@ -875,7 +873,7 @@
           </w:p>
           <w:p>
             <w:pPr>
-              <w:pStyle w:val="Paragraphedeliste"/>
+              <w:pStyle w:val="ListParagraph"/>
               <w:numPr>
                 <w:ilvl w:val="0"/>
                 <w:numId w:val="2"/>
@@ -894,7 +892,7 @@
           </w:p>
           <w:p>
             <w:pPr>
-              <w:pStyle w:val="Paragraphedeliste"/>
+              <w:pStyle w:val="ListParagraph"/>
               <w:numPr>
                 <w:ilvl w:val="0"/>
                 <w:numId w:val="2"/>
@@ -910,7 +908,7 @@
           </w:p>
           <w:p>
             <w:pPr>
-              <w:pStyle w:val="Paragraphedeliste"/>
+              <w:pStyle w:val="ListParagraph"/>
               <w:numPr>
                 <w:ilvl w:val="0"/>
                 <w:numId w:val="2"/>
@@ -960,6 +958,13 @@
                 <w:szCs w:val="24"/>
               </w:rPr>
             </w:pPr>
+            <w:r>
+              <w:rPr>
+                <w:sz w:val="24"/>
+                <w:szCs w:val="24"/>
+              </w:rPr>
+              <w:t>DONE</w:t>
+            </w:r>
           </w:p>
         </w:tc>
       </w:tr>
@@ -1033,7 +1038,7 @@
           </w:p>
           <w:p>
             <w:pPr>
-              <w:pStyle w:val="Paragraphedeliste"/>
+              <w:pStyle w:val="ListParagraph"/>
               <w:numPr>
                 <w:ilvl w:val="0"/>
                 <w:numId w:val="2"/>
@@ -1049,7 +1054,7 @@
           </w:p>
           <w:p>
             <w:pPr>
-              <w:pStyle w:val="Paragraphedeliste"/>
+              <w:pStyle w:val="ListParagraph"/>
               <w:numPr>
                 <w:ilvl w:val="0"/>
                 <w:numId w:val="2"/>
@@ -1183,7 +1188,7 @@
           </w:p>
           <w:p>
             <w:pPr>
-              <w:pStyle w:val="Paragraphedeliste"/>
+              <w:pStyle w:val="ListParagraph"/>
               <w:numPr>
                 <w:ilvl w:val="0"/>
                 <w:numId w:val="2"/>
@@ -1205,7 +1210,7 @@
           </w:p>
           <w:p>
             <w:pPr>
-              <w:pStyle w:val="Paragraphedeliste"/>
+              <w:pStyle w:val="ListParagraph"/>
               <w:numPr>
                 <w:ilvl w:val="0"/>
                 <w:numId w:val="2"/>
@@ -1325,7 +1330,7 @@
           </w:p>
           <w:p>
             <w:pPr>
-              <w:pStyle w:val="Paragraphedeliste"/>
+              <w:pStyle w:val="ListParagraph"/>
               <w:numPr>
                 <w:ilvl w:val="0"/>
                 <w:numId w:val="2"/>
@@ -1338,7 +1343,7 @@
           </w:p>
           <w:p>
             <w:pPr>
-              <w:pStyle w:val="Paragraphedeliste"/>
+              <w:pStyle w:val="ListParagraph"/>
               <w:numPr>
                 <w:ilvl w:val="0"/>
                 <w:numId w:val="2"/>
@@ -1463,7 +1468,7 @@
           </w:p>
           <w:p>
             <w:pPr>
-              <w:pStyle w:val="Paragraphedeliste"/>
+              <w:pStyle w:val="ListParagraph"/>
               <w:numPr>
                 <w:ilvl w:val="0"/>
                 <w:numId w:val="2"/>
@@ -1477,7 +1482,7 @@
           </w:p>
           <w:p>
             <w:pPr>
-              <w:pStyle w:val="Paragraphedeliste"/>
+              <w:pStyle w:val="ListParagraph"/>
               <w:numPr>
                 <w:ilvl w:val="0"/>
                 <w:numId w:val="2"/>
@@ -1490,7 +1495,7 @@
           </w:p>
           <w:p>
             <w:pPr>
-              <w:pStyle w:val="Paragraphedeliste"/>
+              <w:pStyle w:val="ListParagraph"/>
               <w:numPr>
                 <w:ilvl w:val="0"/>
                 <w:numId w:val="2"/>
@@ -1503,7 +1508,7 @@
           </w:p>
           <w:p>
             <w:pPr>
-              <w:pStyle w:val="Paragraphedeliste"/>
+              <w:pStyle w:val="ListParagraph"/>
               <w:numPr>
                 <w:ilvl w:val="0"/>
                 <w:numId w:val="2"/>
@@ -1553,6 +1558,15 @@
                 <w:szCs w:val="24"/>
               </w:rPr>
             </w:pPr>
+            <w:r>
+              <w:rPr>
+                <w:sz w:val="24"/>
+                <w:szCs w:val="24"/>
+              </w:rPr>
+              <w:t>DONE</w:t>
+            </w:r>
+            <w:bookmarkStart w:id="0" w:name="_GoBack"/>
+            <w:bookmarkEnd w:id="0"/>
           </w:p>
         </w:tc>
       </w:tr>
@@ -1623,7 +1637,7 @@
           </w:p>
           <w:p>
             <w:pPr>
-              <w:pStyle w:val="Paragraphedeliste"/>
+              <w:pStyle w:val="ListParagraph"/>
               <w:numPr>
                 <w:ilvl w:val="0"/>
                 <w:numId w:val="2"/>
@@ -1636,7 +1650,7 @@
           </w:p>
           <w:p>
             <w:pPr>
-              <w:pStyle w:val="Paragraphedeliste"/>
+              <w:pStyle w:val="ListParagraph"/>
               <w:numPr>
                 <w:ilvl w:val="0"/>
                 <w:numId w:val="2"/>
@@ -2728,13 +2742,13 @@
     <w:name w:val="Normal"/>
     <w:qFormat/>
   </w:style>
-  <w:style w:type="character" w:default="1" w:styleId="Policepardfaut">
+  <w:style w:type="character" w:default="1" w:styleId="DefaultParagraphFont">
     <w:name w:val="Default Paragraph Font"/>
     <w:uiPriority w:val="1"/>
     <w:semiHidden/>
     <w:unhideWhenUsed/>
   </w:style>
-  <w:style w:type="table" w:default="1" w:styleId="TableauNormal">
+  <w:style w:type="table" w:default="1" w:styleId="TableNormal">
     <w:name w:val="Normal Table"/>
     <w:uiPriority w:val="99"/>
     <w:semiHidden/>
@@ -2749,15 +2763,15 @@
       </w:tblCellMar>
     </w:tblPr>
   </w:style>
-  <w:style w:type="numbering" w:default="1" w:styleId="Aucuneliste">
+  <w:style w:type="numbering" w:default="1" w:styleId="NoList">
     <w:name w:val="No List"/>
     <w:uiPriority w:val="99"/>
     <w:semiHidden/>
     <w:unhideWhenUsed/>
   </w:style>
-  <w:style w:type="table" w:styleId="Grilledutableau">
+  <w:style w:type="table" w:styleId="TableGrid">
     <w:name w:val="Table Grid"/>
-    <w:basedOn w:val="TableauNormal"/>
+    <w:basedOn w:val="TableNormal"/>
     <w:uiPriority w:val="59"/>
     <w:rsid w:val="00BD4602"/>
     <w:pPr>
@@ -2774,7 +2788,7 @@
       </w:tblBorders>
     </w:tblPr>
   </w:style>
-  <w:style w:type="paragraph" w:styleId="Paragraphedeliste">
+  <w:style w:type="paragraph" w:styleId="ListParagraph">
     <w:name w:val="List Paragraph"/>
     <w:basedOn w:val="Normal"/>
     <w:uiPriority w:val="34"/>

</xml_diff>